<commit_message>
Update backend untuk akomodasi result_link
+ Update estimasi di Sprint Planning
</commit_message>
<xml_diff>
--- a/Makalah.docx
+++ b/Makalah.docx
@@ -7427,7 +7427,13 @@
         </w:numPr>
       </w:pPr>
       <w:r>
-        <w:t>Update backend untuk menyimpan link hasil [2]</w:t>
+        <w:t>Update backe</w:t>
+      </w:r>
+      <w:r>
+        <w:t>nd untuk menyimpan link hasil [1</w:t>
+      </w:r>
+      <w:r>
+        <w:t>]</w:t>
       </w:r>
     </w:p>
     <w:p>
@@ -7568,7 +7574,13 @@
         </w:numPr>
       </w:pPr>
       <w:r>
-        <w:t>Kontrol akses informasi dari endpoint, contohnya ketika mengambil informasi survey, pemilik akan mendapat semua informasi tapi penjawab tidak akan mendapat link dan link hasil karena bukan untuk dilihat mereka [2]</w:t>
+        <w:t>Kontrol akses informasi dari endpoint, contohnya ketika mengambil informasi survey, pemilik akan mendapat semua informasi tapi penjawab tidak akan mendapat link dan link hasil karena bukan untuk dilihat mereka [</w:t>
+      </w:r>
+      <w:r>
+        <w:t>1</w:t>
+      </w:r>
+      <w:r>
+        <w:t>]</w:t>
       </w:r>
     </w:p>
     <w:p>
@@ -7581,8 +7593,10 @@
         <w:rPr>
           <w:b/>
         </w:rPr>
-        <w:t>Total Story Point: 32</w:t>
-      </w:r>
+        <w:t>Total Story Point: 30</w:t>
+      </w:r>
+      <w:bookmarkStart w:id="20" w:name="_GoBack"/>
+      <w:bookmarkEnd w:id="20"/>
     </w:p>
     <w:p>
       <w:pPr>
@@ -7987,8 +8001,6 @@
             <w:r>
               <w:t>Kendala</w:t>
             </w:r>
-            <w:bookmarkStart w:id="20" w:name="_GoBack"/>
-            <w:bookmarkEnd w:id="20"/>
           </w:p>
         </w:tc>
         <w:tc>
@@ -8484,7 +8496,7 @@
           <w:rPr>
             <w:noProof/>
           </w:rPr>
-          <w:t>16</w:t>
+          <w:t>11</w:t>
         </w:r>
         <w:r>
           <w:rPr>
@@ -14217,6 +14229,7 @@
   <w:style w:type="character" w:default="1" w:styleId="DefaultParagraphFont">
     <w:name w:val="Default Paragraph Font"/>
     <w:uiPriority w:val="1"/>
+    <w:semiHidden/>
     <w:unhideWhenUsed/>
   </w:style>
   <w:style w:type="table" w:default="1" w:styleId="TableNormal">
@@ -14720,7 +14733,7 @@
 </file>
 
 <file path=customXml/itemProps1.xml><?xml version="1.0" encoding="utf-8"?>
-<ds:datastoreItem xmlns:ds="http://schemas.openxmlformats.org/officeDocument/2006/customXml" ds:itemID="{D426C15B-944F-4008-8673-317D9A715B6C}">
+<ds:datastoreItem xmlns:ds="http://schemas.openxmlformats.org/officeDocument/2006/customXml" ds:itemID="{4DF1FFAF-DE07-454E-9EDF-CDBDCCD1F008}">
   <ds:schemaRefs>
     <ds:schemaRef ds:uri="http://schemas.openxmlformats.org/officeDocument/2006/bibliography"/>
   </ds:schemaRefs>

</xml_diff>

<commit_message>
Update Sprint Planning sedikit
</commit_message>
<xml_diff>
--- a/Makalah.docx
+++ b/Makalah.docx
@@ -7253,6 +7253,32 @@
       <w:pPr>
         <w:pStyle w:val="ListParagraph"/>
         <w:numPr>
+          <w:ilvl w:val="1"/>
+          <w:numId w:val="6"/>
+        </w:numPr>
+      </w:pPr>
+      <w:r>
+        <w:t>Halaman untuk berpartisipasi</w:t>
+      </w:r>
+      <w:r>
+        <w:t>/</w:t>
+      </w:r>
+      <w:r>
+        <w:rPr>
+          <w:i/>
+        </w:rPr>
+        <w:t>join</w:t>
+      </w:r>
+      <w:bookmarkStart w:id="20" w:name="_GoBack"/>
+      <w:bookmarkEnd w:id="20"/>
+      <w:r>
+        <w:t xml:space="preserve"> dalam suatu poll [2]</w:t>
+      </w:r>
+    </w:p>
+    <w:p>
+      <w:pPr>
+        <w:pStyle w:val="ListParagraph"/>
+        <w:numPr>
           <w:ilvl w:val="0"/>
           <w:numId w:val="39"/>
         </w:numPr>
@@ -7595,8 +7621,6 @@
         </w:rPr>
         <w:t>Total Story Point: 30</w:t>
       </w:r>
-      <w:bookmarkStart w:id="20" w:name="_GoBack"/>
-      <w:bookmarkEnd w:id="20"/>
     </w:p>
     <w:p>
       <w:pPr>
@@ -8496,7 +8520,7 @@
           <w:rPr>
             <w:noProof/>
           </w:rPr>
-          <w:t>11</w:t>
+          <w:t>13</w:t>
         </w:r>
         <w:r>
           <w:rPr>
@@ -14733,7 +14757,7 @@
 </file>
 
 <file path=customXml/itemProps1.xml><?xml version="1.0" encoding="utf-8"?>
-<ds:datastoreItem xmlns:ds="http://schemas.openxmlformats.org/officeDocument/2006/customXml" ds:itemID="{4DF1FFAF-DE07-454E-9EDF-CDBDCCD1F008}">
+<ds:datastoreItem xmlns:ds="http://schemas.openxmlformats.org/officeDocument/2006/customXml" ds:itemID="{CE58823B-514F-46D0-B316-4B6D26BD21B4}">
   <ds:schemaRefs>
     <ds:schemaRef ds:uri="http://schemas.openxmlformats.org/officeDocument/2006/bibliography"/>
   </ds:schemaRefs>

</xml_diff>

<commit_message>
Tambah gambar ke makalah
</commit_message>
<xml_diff>
--- a/Makalah.docx
+++ b/Makalah.docx
@@ -9543,15 +9543,7 @@
           <w:rPr>
             <w:rStyle w:val="Hyperlink"/>
           </w:rPr>
-          <w:t>https://github.com/DavinTristanIeson/Semester4-AGILE-UTS-cheeta</w:t>
-        </w:r>
-        <w:bookmarkStart w:id="29" w:name="_GoBack"/>
-        <w:bookmarkEnd w:id="29"/>
-        <w:r>
-          <w:rPr>
-            <w:rStyle w:val="Hyperlink"/>
-          </w:rPr>
-          <w:t>h-ifc</w:t>
+          <w:t>https://github.com/DavinTristanIeson/Semester4-AGILE-UTS-cheetah-ifc</w:t>
         </w:r>
       </w:hyperlink>
       <w:r>
@@ -9559,11 +9551,285 @@
       </w:r>
     </w:p>
     <w:p>
+      <w:r>
+        <w:drawing>
+          <wp:inline distT="0" distB="0" distL="0" distR="0" wp14:anchorId="2CF7E0B9" wp14:editId="649C6F5E">
+            <wp:extent cx="2094529" cy="3160166"/>
+            <wp:effectExtent l="0" t="0" r="1270" b="2540"/>
+            <wp:docPr id="2" name="Picture 2"/>
+            <wp:cNvGraphicFramePr>
+              <a:graphicFrameLocks xmlns:a="http://schemas.openxmlformats.org/drawingml/2006/main" noChangeAspect="1"/>
+            </wp:cNvGraphicFramePr>
+            <a:graphic xmlns:a="http://schemas.openxmlformats.org/drawingml/2006/main">
+              <a:graphicData uri="http://schemas.openxmlformats.org/drawingml/2006/picture">
+                <pic:pic xmlns:pic="http://schemas.openxmlformats.org/drawingml/2006/picture">
+                  <pic:nvPicPr>
+                    <pic:cNvPr id="1" name=""/>
+                    <pic:cNvPicPr/>
+                  </pic:nvPicPr>
+                  <pic:blipFill>
+                    <a:blip r:embed="rId13"/>
+                    <a:stretch>
+                      <a:fillRect/>
+                    </a:stretch>
+                  </pic:blipFill>
+                  <pic:spPr>
+                    <a:xfrm>
+                      <a:off x="0" y="0"/>
+                      <a:ext cx="2097532" cy="3164697"/>
+                    </a:xfrm>
+                    <a:prstGeom prst="rect">
+                      <a:avLst/>
+                    </a:prstGeom>
+                  </pic:spPr>
+                </pic:pic>
+              </a:graphicData>
+            </a:graphic>
+          </wp:inline>
+        </w:drawing>
+      </w:r>
+    </w:p>
+    <w:p>
+      <w:r>
+        <w:lastRenderedPageBreak/>
+        <w:drawing>
+          <wp:inline distT="0" distB="0" distL="0" distR="0" wp14:anchorId="47A2CE1E" wp14:editId="22129CB4">
+            <wp:extent cx="4579315" cy="2818313"/>
+            <wp:effectExtent l="0" t="0" r="0" b="1270"/>
+            <wp:docPr id="4" name="Picture 4"/>
+            <wp:cNvGraphicFramePr>
+              <a:graphicFrameLocks xmlns:a="http://schemas.openxmlformats.org/drawingml/2006/main" noChangeAspect="1"/>
+            </wp:cNvGraphicFramePr>
+            <a:graphic xmlns:a="http://schemas.openxmlformats.org/drawingml/2006/main">
+              <a:graphicData uri="http://schemas.openxmlformats.org/drawingml/2006/picture">
+                <pic:pic xmlns:pic="http://schemas.openxmlformats.org/drawingml/2006/picture">
+                  <pic:nvPicPr>
+                    <pic:cNvPr id="1" name=""/>
+                    <pic:cNvPicPr/>
+                  </pic:nvPicPr>
+                  <pic:blipFill>
+                    <a:blip r:embed="rId14"/>
+                    <a:stretch>
+                      <a:fillRect/>
+                    </a:stretch>
+                  </pic:blipFill>
+                  <pic:spPr>
+                    <a:xfrm>
+                      <a:off x="0" y="0"/>
+                      <a:ext cx="4580513" cy="2819050"/>
+                    </a:xfrm>
+                    <a:prstGeom prst="rect">
+                      <a:avLst/>
+                    </a:prstGeom>
+                  </pic:spPr>
+                </pic:pic>
+              </a:graphicData>
+            </a:graphic>
+          </wp:inline>
+        </w:drawing>
+      </w:r>
+      <w:r>
+        <w:drawing>
+          <wp:inline distT="0" distB="0" distL="0" distR="0" wp14:anchorId="6219AC10" wp14:editId="3170EFC8">
+            <wp:extent cx="5731510" cy="1761490"/>
+            <wp:effectExtent l="0" t="0" r="2540" b="0"/>
+            <wp:docPr id="5" name="Picture 5"/>
+            <wp:cNvGraphicFramePr>
+              <a:graphicFrameLocks xmlns:a="http://schemas.openxmlformats.org/drawingml/2006/main" noChangeAspect="1"/>
+            </wp:cNvGraphicFramePr>
+            <a:graphic xmlns:a="http://schemas.openxmlformats.org/drawingml/2006/main">
+              <a:graphicData uri="http://schemas.openxmlformats.org/drawingml/2006/picture">
+                <pic:pic xmlns:pic="http://schemas.openxmlformats.org/drawingml/2006/picture">
+                  <pic:nvPicPr>
+                    <pic:cNvPr id="1" name=""/>
+                    <pic:cNvPicPr/>
+                  </pic:nvPicPr>
+                  <pic:blipFill>
+                    <a:blip r:embed="rId15"/>
+                    <a:stretch>
+                      <a:fillRect/>
+                    </a:stretch>
+                  </pic:blipFill>
+                  <pic:spPr>
+                    <a:xfrm>
+                      <a:off x="0" y="0"/>
+                      <a:ext cx="5731510" cy="1761490"/>
+                    </a:xfrm>
+                    <a:prstGeom prst="rect">
+                      <a:avLst/>
+                    </a:prstGeom>
+                  </pic:spPr>
+                </pic:pic>
+              </a:graphicData>
+            </a:graphic>
+          </wp:inline>
+        </w:drawing>
+      </w:r>
+    </w:p>
+    <w:p>
+      <w:r>
+        <w:drawing>
+          <wp:inline distT="0" distB="0" distL="0" distR="0" wp14:anchorId="75570009" wp14:editId="42A8A5B4">
+            <wp:extent cx="3972154" cy="3619651"/>
+            <wp:effectExtent l="0" t="0" r="9525" b="0"/>
+            <wp:docPr id="6" name="Picture 6"/>
+            <wp:cNvGraphicFramePr>
+              <a:graphicFrameLocks xmlns:a="http://schemas.openxmlformats.org/drawingml/2006/main" noChangeAspect="1"/>
+            </wp:cNvGraphicFramePr>
+            <a:graphic xmlns:a="http://schemas.openxmlformats.org/drawingml/2006/main">
+              <a:graphicData uri="http://schemas.openxmlformats.org/drawingml/2006/picture">
+                <pic:pic xmlns:pic="http://schemas.openxmlformats.org/drawingml/2006/picture">
+                  <pic:nvPicPr>
+                    <pic:cNvPr id="1" name=""/>
+                    <pic:cNvPicPr/>
+                  </pic:nvPicPr>
+                  <pic:blipFill>
+                    <a:blip r:embed="rId16"/>
+                    <a:stretch>
+                      <a:fillRect/>
+                    </a:stretch>
+                  </pic:blipFill>
+                  <pic:spPr>
+                    <a:xfrm>
+                      <a:off x="0" y="0"/>
+                      <a:ext cx="3973613" cy="3620981"/>
+                    </a:xfrm>
+                    <a:prstGeom prst="rect">
+                      <a:avLst/>
+                    </a:prstGeom>
+                  </pic:spPr>
+                </pic:pic>
+              </a:graphicData>
+            </a:graphic>
+          </wp:inline>
+        </w:drawing>
+      </w:r>
+    </w:p>
+    <w:p>
+      <w:bookmarkStart w:id="29" w:name="_GoBack"/>
+      <w:r>
+        <w:lastRenderedPageBreak/>
+        <w:drawing>
+          <wp:inline distT="0" distB="0" distL="0" distR="0" wp14:anchorId="0AD82E68" wp14:editId="22790375">
+            <wp:extent cx="3676650" cy="2907593"/>
+            <wp:effectExtent l="0" t="0" r="0" b="7620"/>
+            <wp:docPr id="8" name="Picture 8"/>
+            <wp:cNvGraphicFramePr>
+              <a:graphicFrameLocks xmlns:a="http://schemas.openxmlformats.org/drawingml/2006/main" noChangeAspect="1"/>
+            </wp:cNvGraphicFramePr>
+            <a:graphic xmlns:a="http://schemas.openxmlformats.org/drawingml/2006/main">
+              <a:graphicData uri="http://schemas.openxmlformats.org/drawingml/2006/picture">
+                <pic:pic xmlns:pic="http://schemas.openxmlformats.org/drawingml/2006/picture">
+                  <pic:nvPicPr>
+                    <pic:cNvPr id="1" name=""/>
+                    <pic:cNvPicPr/>
+                  </pic:nvPicPr>
+                  <pic:blipFill>
+                    <a:blip r:embed="rId17"/>
+                    <a:stretch>
+                      <a:fillRect/>
+                    </a:stretch>
+                  </pic:blipFill>
+                  <pic:spPr>
+                    <a:xfrm>
+                      <a:off x="0" y="0"/>
+                      <a:ext cx="3679047" cy="2909488"/>
+                    </a:xfrm>
+                    <a:prstGeom prst="rect">
+                      <a:avLst/>
+                    </a:prstGeom>
+                  </pic:spPr>
+                </pic:pic>
+              </a:graphicData>
+            </a:graphic>
+          </wp:inline>
+        </w:drawing>
+      </w:r>
+      <w:bookmarkEnd w:id="29"/>
+      <w:r>
+        <w:drawing>
+          <wp:inline distT="0" distB="0" distL="0" distR="0" wp14:anchorId="4B12F8FE" wp14:editId="21E7E205">
+            <wp:extent cx="3181350" cy="2804214"/>
+            <wp:effectExtent l="0" t="0" r="0" b="0"/>
+            <wp:docPr id="7" name="Picture 7"/>
+            <wp:cNvGraphicFramePr>
+              <a:graphicFrameLocks xmlns:a="http://schemas.openxmlformats.org/drawingml/2006/main" noChangeAspect="1"/>
+            </wp:cNvGraphicFramePr>
+            <a:graphic xmlns:a="http://schemas.openxmlformats.org/drawingml/2006/main">
+              <a:graphicData uri="http://schemas.openxmlformats.org/drawingml/2006/picture">
+                <pic:pic xmlns:pic="http://schemas.openxmlformats.org/drawingml/2006/picture">
+                  <pic:nvPicPr>
+                    <pic:cNvPr id="1" name=""/>
+                    <pic:cNvPicPr/>
+                  </pic:nvPicPr>
+                  <pic:blipFill>
+                    <a:blip r:embed="rId18"/>
+                    <a:stretch>
+                      <a:fillRect/>
+                    </a:stretch>
+                  </pic:blipFill>
+                  <pic:spPr>
+                    <a:xfrm>
+                      <a:off x="0" y="0"/>
+                      <a:ext cx="3192735" cy="2814249"/>
+                    </a:xfrm>
+                    <a:prstGeom prst="rect">
+                      <a:avLst/>
+                    </a:prstGeom>
+                  </pic:spPr>
+                </pic:pic>
+              </a:graphicData>
+            </a:graphic>
+          </wp:inline>
+        </w:drawing>
+      </w:r>
+    </w:p>
+    <w:p>
+      <w:r>
+        <w:drawing>
+          <wp:inline distT="0" distB="0" distL="0" distR="0" wp14:anchorId="5B2AB3DE" wp14:editId="3256AB6A">
+            <wp:extent cx="3048000" cy="2642432"/>
+            <wp:effectExtent l="0" t="0" r="0" b="5715"/>
+            <wp:docPr id="9" name="Picture 9"/>
+            <wp:cNvGraphicFramePr>
+              <a:graphicFrameLocks xmlns:a="http://schemas.openxmlformats.org/drawingml/2006/main" noChangeAspect="1"/>
+            </wp:cNvGraphicFramePr>
+            <a:graphic xmlns:a="http://schemas.openxmlformats.org/drawingml/2006/main">
+              <a:graphicData uri="http://schemas.openxmlformats.org/drawingml/2006/picture">
+                <pic:pic xmlns:pic="http://schemas.openxmlformats.org/drawingml/2006/picture">
+                  <pic:nvPicPr>
+                    <pic:cNvPr id="1" name=""/>
+                    <pic:cNvPicPr/>
+                  </pic:nvPicPr>
+                  <pic:blipFill>
+                    <a:blip r:embed="rId19"/>
+                    <a:stretch>
+                      <a:fillRect/>
+                    </a:stretch>
+                  </pic:blipFill>
+                  <pic:spPr>
+                    <a:xfrm>
+                      <a:off x="0" y="0"/>
+                      <a:ext cx="3054295" cy="2647889"/>
+                    </a:xfrm>
+                    <a:prstGeom prst="rect">
+                      <a:avLst/>
+                    </a:prstGeom>
+                  </pic:spPr>
+                </pic:pic>
+              </a:graphicData>
+            </a:graphic>
+          </wp:inline>
+        </w:drawing>
+      </w:r>
+    </w:p>
+    <w:p>
       <w:pPr>
         <w:pStyle w:val="Heading1"/>
       </w:pPr>
       <w:bookmarkStart w:id="30" w:name="_Toc134038758"/>
       <w:r>
+        <w:lastRenderedPageBreak/>
         <w:t xml:space="preserve">Bab </w:t>
       </w:r>
       <w:r>
@@ -9727,7 +9993,6 @@
       <w:bookmarkStart w:id="35" w:name="_Toc132232463"/>
       <w:bookmarkStart w:id="36" w:name="_Toc134038761"/>
       <w:r>
-        <w:lastRenderedPageBreak/>
         <w:t>Daftar Pustaka</w:t>
       </w:r>
       <w:bookmarkEnd w:id="35"/>
@@ -9743,7 +10008,7 @@
       <w:r>
         <w:t xml:space="preserve">. Diakses pada 09 April 2023. </w:t>
       </w:r>
-      <w:hyperlink r:id="rId13" w:history="1">
+      <w:hyperlink r:id="rId20" w:history="1">
         <w:r>
           <w:rPr>
             <w:rStyle w:val="Hyperlink"/>
@@ -9756,7 +10021,7 @@
       <w:r>
         <w:t xml:space="preserve">“Agile vs Traditional Project Management [Top Differences]”. knowledgehut.com. Diakses pada 09 April 2023. </w:t>
       </w:r>
-      <w:hyperlink r:id="rId14" w:history="1">
+      <w:hyperlink r:id="rId21" w:history="1">
         <w:r>
           <w:rPr>
             <w:rStyle w:val="Hyperlink"/>
@@ -9772,7 +10037,7 @@
       <w:r>
         <w:t xml:space="preserve">“Why are surveys important in research? | Survey Monkey”. surveymonkey.com. Diakses pada 27 April 2023. </w:t>
       </w:r>
-      <w:hyperlink r:id="rId15" w:history="1">
+      <w:hyperlink r:id="rId22" w:history="1">
         <w:r>
           <w:rPr>
             <w:rStyle w:val="Hyperlink"/>
@@ -9788,7 +10053,7 @@
       <w:r>
         <w:t xml:space="preserve">“Why should you use live polling during your webinars”. livewebinar.com. Diakses pada 27 April 2023. </w:t>
       </w:r>
-      <w:hyperlink r:id="rId16" w:history="1">
+      <w:hyperlink r:id="rId23" w:history="1">
         <w:r>
           <w:rPr>
             <w:rStyle w:val="Hyperlink"/>
@@ -9804,7 +10069,7 @@
       <w:r>
         <w:t xml:space="preserve">“What is Trello: Learn Features, Uses &amp; More | Trello”. trello.com. Diakses pada 09 April 2023. </w:t>
       </w:r>
-      <w:hyperlink r:id="rId17" w:history="1">
+      <w:hyperlink r:id="rId24" w:history="1">
         <w:r>
           <w:rPr>
             <w:rStyle w:val="Hyperlink"/>
@@ -9820,7 +10085,7 @@
       <w:r>
         <w:t xml:space="preserve">“About Git – GitHub Docs”. github.com. Diakses pada 09 April 2023. </w:t>
       </w:r>
-      <w:hyperlink r:id="rId18" w:history="1">
+      <w:hyperlink r:id="rId25" w:history="1">
         <w:r>
           <w:rPr>
             <w:rStyle w:val="Hyperlink"/>
@@ -9836,7 +10101,7 @@
       <w:r>
         <w:t xml:space="preserve">Atlassian, “User Stories | Examples and Template | Atlassian”. atlassian.com. Diakses pada 09 April 2023. </w:t>
       </w:r>
-      <w:hyperlink r:id="rId19" w:history="1">
+      <w:hyperlink r:id="rId26" w:history="1">
         <w:r>
           <w:rPr>
             <w:rStyle w:val="Hyperlink"/>
@@ -9852,7 +10117,7 @@
       <w:r>
         <w:t xml:space="preserve">“Estimating Story Points in Agile | Adobe Workfront”. business.adobe.com. Diakses pada 27 April 2023. </w:t>
       </w:r>
-      <w:hyperlink r:id="rId20" w:history="1">
+      <w:hyperlink r:id="rId27" w:history="1">
         <w:r>
           <w:rPr>
             <w:rStyle w:val="Hyperlink"/>
@@ -9880,7 +10145,7 @@
       <w:r>
         <w:t xml:space="preserve">. theme-junkie.com. Diakses pada 27 April 2023. </w:t>
       </w:r>
-      <w:hyperlink r:id="rId21" w:history="1">
+      <w:hyperlink r:id="rId28" w:history="1">
         <w:r>
           <w:rPr>
             <w:rStyle w:val="Hyperlink"/>
@@ -9900,6 +10165,7 @@
         </w:rPr>
       </w:pPr>
       <w:r>
+        <w:lastRenderedPageBreak/>
         <w:t>“</w:t>
       </w:r>
       <w:r>
@@ -9918,7 +10184,7 @@
         </w:rPr>
         <w:t xml:space="preserve">”. visual-paradigm.com. Diakses pada 27 April 2023. </w:t>
       </w:r>
-      <w:hyperlink r:id="rId22" w:history="1">
+      <w:hyperlink r:id="rId29" w:history="1">
         <w:r>
           <w:rPr>
             <w:rStyle w:val="Hyperlink"/>
@@ -9938,7 +10204,7 @@
       </w:r>
     </w:p>
     <w:sectPr>
-      <w:footerReference w:type="default" r:id="rId23"/>
+      <w:footerReference w:type="default" r:id="rId30"/>
       <w:pgSz w:w="11906" w:h="16838" w:code="9"/>
       <w:pgMar w:top="1440" w:right="1440" w:bottom="1440" w:left="1440" w:header="708" w:footer="708" w:gutter="0"/>
       <w:cols w:space="708"/>
@@ -10007,7 +10273,7 @@
           <w:rPr>
             <w:noProof/>
           </w:rPr>
-          <w:t>18</w:t>
+          <w:t>21</w:t>
         </w:r>
         <w:r>
           <w:rPr>
@@ -16476,7 +16742,7 @@
 </file>
 
 <file path=customXml/itemProps1.xml><?xml version="1.0" encoding="utf-8"?>
-<ds:datastoreItem xmlns:ds="http://schemas.openxmlformats.org/officeDocument/2006/customXml" ds:itemID="{B7DC64E1-62BE-4EFA-B773-F001A8358878}">
+<ds:datastoreItem xmlns:ds="http://schemas.openxmlformats.org/officeDocument/2006/customXml" ds:itemID="{41D1988A-FFC5-4CEA-87FA-EA71241D14E1}">
   <ds:schemaRefs>
     <ds:schemaRef ds:uri="http://schemas.openxmlformats.org/officeDocument/2006/bibliography"/>
   </ds:schemaRefs>

</xml_diff>